<commit_message>
readme fix, change doc
</commit_message>
<xml_diff>
--- a/doc/Tucil1_13522119_K1_Indraswara Galih Jayanegara.docx
+++ b/doc/Tucil1_13522119_K1_Indraswara Galih Jayanegara.docx
@@ -333,6 +333,7 @@
         <w:jc w:val="center"/>
         <w:rPr>
           <w:rFonts w:ascii="Comic Sans MS" w:eastAsia="Comic Sans MS" w:hAnsi="Comic Sans MS" w:cs="Comic Sans MS"/>
+          <w:lang w:val="en-US"/>
         </w:rPr>
         <w:sectPr>
           <w:footerReference w:type="default" r:id="rId8"/>
@@ -349,7 +350,17 @@
           <w:sz w:val="24"/>
           <w:szCs w:val="24"/>
         </w:rPr>
-        <w:t>2022</w:t>
+        <w:t>20</w:t>
+      </w:r>
+      <w:r>
+        <w:rPr>
+          <w:rFonts w:ascii="Comic Sans MS" w:eastAsia="Comic Sans MS" w:hAnsi="Comic Sans MS" w:cs="Comic Sans MS"/>
+          <w:b/>
+          <w:sz w:val="24"/>
+          <w:szCs w:val="24"/>
+          <w:lang w:val="en-US"/>
+        </w:rPr>
+        <w:t>24</w:t>
       </w:r>
     </w:p>
     <w:p>

</xml_diff>